<commit_message>
Se avanza manual de snet
</commit_message>
<xml_diff>
--- a/manuales/Documento descriptivo - snet.docx
+++ b/manuales/Documento descriptivo - snet.docx
@@ -122,8 +122,6 @@
       <w:r>
         <w:br w:type="page"/>
       </w:r>
-      <w:bookmarkStart w:id="0" w:name="_GoBack"/>
-      <w:bookmarkEnd w:id="0"/>
     </w:p>
     <w:sdt>
       <w:sdtPr>
@@ -189,7 +187,7 @@
           <w:r>
             <w:fldChar w:fldCharType="separate"/>
           </w:r>
-          <w:hyperlink w:anchor="_Toc456963396" w:history="1">
+          <w:hyperlink w:anchor="_Toc459215987" w:history="1">
             <w:r>
               <w:rPr>
                 <w:rStyle w:val="Hipervnculo"/>
@@ -216,7 +214,7 @@
                 <w:noProof/>
                 <w:webHidden/>
               </w:rPr>
-              <w:instrText xml:space="preserve"> PAGEREF _Toc456963396 \h </w:instrText>
+              <w:instrText xml:space="preserve"> PAGEREF _Toc459215987 \h </w:instrText>
             </w:r>
             <w:r>
               <w:rPr>
@@ -259,7 +257,7 @@
               <w:lang w:eastAsia="es-CO"/>
             </w:rPr>
           </w:pPr>
-          <w:hyperlink w:anchor="_Toc456963397" w:history="1">
+          <w:hyperlink w:anchor="_Toc459215988" w:history="1">
             <w:r>
               <w:rPr>
                 <w:rStyle w:val="Hipervnculo"/>
@@ -286,7 +284,147 @@
                 <w:noProof/>
                 <w:webHidden/>
               </w:rPr>
-              <w:instrText xml:space="preserve"> PAGEREF _Toc456963397 \h </w:instrText>
+              <w:instrText xml:space="preserve"> PAGEREF _Toc459215988 \h </w:instrText>
+            </w:r>
+            <w:r>
+              <w:rPr>
+                <w:noProof/>
+                <w:webHidden/>
+              </w:rPr>
+            </w:r>
+            <w:r>
+              <w:rPr>
+                <w:noProof/>
+                <w:webHidden/>
+              </w:rPr>
+              <w:fldChar w:fldCharType="separate"/>
+            </w:r>
+            <w:r>
+              <w:rPr>
+                <w:noProof/>
+                <w:webHidden/>
+              </w:rPr>
+              <w:t>3</w:t>
+            </w:r>
+            <w:r>
+              <w:rPr>
+                <w:noProof/>
+                <w:webHidden/>
+              </w:rPr>
+              <w:fldChar w:fldCharType="end"/>
+            </w:r>
+          </w:hyperlink>
+        </w:p>
+        <w:p>
+          <w:pPr>
+            <w:pStyle w:val="TDC2"/>
+            <w:tabs>
+              <w:tab w:val="right" w:leader="dot" w:pos="8828"/>
+            </w:tabs>
+            <w:rPr>
+              <w:rFonts w:eastAsiaTheme="minorEastAsia"/>
+              <w:noProof/>
+              <w:lang w:eastAsia="es-CO"/>
+            </w:rPr>
+          </w:pPr>
+          <w:hyperlink w:anchor="_Toc459215989" w:history="1">
+            <w:r>
+              <w:rPr>
+                <w:rStyle w:val="Hipervnculo"/>
+                <w:noProof/>
+              </w:rPr>
+              <w:t>Nodo Edusitio Portal</w:t>
+            </w:r>
+            <w:r>
+              <w:rPr>
+                <w:noProof/>
+                <w:webHidden/>
+              </w:rPr>
+              <w:tab/>
+            </w:r>
+            <w:r>
+              <w:rPr>
+                <w:noProof/>
+                <w:webHidden/>
+              </w:rPr>
+              <w:fldChar w:fldCharType="begin"/>
+            </w:r>
+            <w:r>
+              <w:rPr>
+                <w:noProof/>
+                <w:webHidden/>
+              </w:rPr>
+              <w:instrText xml:space="preserve"> PAGEREF _Toc459215989 \h </w:instrText>
+            </w:r>
+            <w:r>
+              <w:rPr>
+                <w:noProof/>
+                <w:webHidden/>
+              </w:rPr>
+            </w:r>
+            <w:r>
+              <w:rPr>
+                <w:noProof/>
+                <w:webHidden/>
+              </w:rPr>
+              <w:fldChar w:fldCharType="separate"/>
+            </w:r>
+            <w:r>
+              <w:rPr>
+                <w:noProof/>
+                <w:webHidden/>
+              </w:rPr>
+              <w:t>4</w:t>
+            </w:r>
+            <w:r>
+              <w:rPr>
+                <w:noProof/>
+                <w:webHidden/>
+              </w:rPr>
+              <w:fldChar w:fldCharType="end"/>
+            </w:r>
+          </w:hyperlink>
+        </w:p>
+        <w:p>
+          <w:pPr>
+            <w:pStyle w:val="TDC2"/>
+            <w:tabs>
+              <w:tab w:val="right" w:leader="dot" w:pos="8828"/>
+            </w:tabs>
+            <w:rPr>
+              <w:rFonts w:eastAsiaTheme="minorEastAsia"/>
+              <w:noProof/>
+              <w:lang w:eastAsia="es-CO"/>
+            </w:rPr>
+          </w:pPr>
+          <w:hyperlink w:anchor="_Toc459215990" w:history="1">
+            <w:r>
+              <w:rPr>
+                <w:rStyle w:val="Hipervnculo"/>
+                <w:noProof/>
+              </w:rPr>
+              <w:t>Nodo Nota – Edusitio Portal</w:t>
+            </w:r>
+            <w:r>
+              <w:rPr>
+                <w:noProof/>
+                <w:webHidden/>
+              </w:rPr>
+              <w:tab/>
+            </w:r>
+            <w:r>
+              <w:rPr>
+                <w:noProof/>
+                <w:webHidden/>
+              </w:rPr>
+              <w:fldChar w:fldCharType="begin"/>
+            </w:r>
+            <w:r>
+              <w:rPr>
+                <w:noProof/>
+                <w:webHidden/>
+              </w:rPr>
+              <w:instrText xml:space="preserve"> PAGEREF _Toc459215990 \h </w:instrText>
             </w:r>
             <w:r>
               <w:rPr>
@@ -329,13 +467,13 @@
               <w:lang w:eastAsia="es-CO"/>
             </w:rPr>
           </w:pPr>
-          <w:hyperlink w:anchor="_Toc456963398" w:history="1">
+          <w:hyperlink w:anchor="_Toc459215991" w:history="1">
             <w:r>
               <w:rPr>
                 <w:rStyle w:val="Hipervnculo"/>
                 <w:noProof/>
               </w:rPr>
-              <w:t>Recomendaciones para llenar el contenido en los nodos</w:t>
+              <w:t>Menú</w:t>
             </w:r>
             <w:r>
               <w:rPr>
@@ -356,7 +494,7 @@
                 <w:noProof/>
                 <w:webHidden/>
               </w:rPr>
-              <w:instrText xml:space="preserve"> PAGEREF _Toc456963398 \h </w:instrText>
+              <w:instrText xml:space="preserve"> PAGEREF _Toc459215991 \h </w:instrText>
             </w:r>
             <w:r>
               <w:rPr>
@@ -399,7 +537,7 @@
               <w:lang w:eastAsia="es-CO"/>
             </w:rPr>
           </w:pPr>
-          <w:hyperlink w:anchor="_Toc456963399" w:history="1">
+          <w:hyperlink w:anchor="_Toc459215992" w:history="1">
             <w:r>
               <w:rPr>
                 <w:rStyle w:val="Hipervnculo"/>
@@ -426,7 +564,7 @@
                 <w:noProof/>
                 <w:webHidden/>
               </w:rPr>
-              <w:instrText xml:space="preserve"> PAGEREF _Toc456963399 \h </w:instrText>
+              <w:instrText xml:space="preserve"> PAGEREF _Toc459215992 \h </w:instrText>
             </w:r>
             <w:r>
               <w:rPr>
@@ -446,7 +584,7 @@
                 <w:noProof/>
                 <w:webHidden/>
               </w:rPr>
-              <w:t>8</w:t>
+              <w:t>4</w:t>
             </w:r>
             <w:r>
               <w:rPr>
@@ -469,7 +607,7 @@
               <w:lang w:eastAsia="es-CO"/>
             </w:rPr>
           </w:pPr>
-          <w:hyperlink w:anchor="_Toc456963400" w:history="1">
+          <w:hyperlink w:anchor="_Toc459215993" w:history="1">
             <w:r>
               <w:rPr>
                 <w:rStyle w:val="Hipervnculo"/>
@@ -496,7 +634,7 @@
                 <w:noProof/>
                 <w:webHidden/>
               </w:rPr>
-              <w:instrText xml:space="preserve"> PAGEREF _Toc456963400 \h </w:instrText>
+              <w:instrText xml:space="preserve"> PAGEREF _Toc459215993 \h </w:instrText>
             </w:r>
             <w:r>
               <w:rPr>
@@ -516,77 +654,7 @@
                 <w:noProof/>
                 <w:webHidden/>
               </w:rPr>
-              <w:t>9</w:t>
-            </w:r>
-            <w:r>
-              <w:rPr>
-                <w:noProof/>
-                <w:webHidden/>
-              </w:rPr>
-              <w:fldChar w:fldCharType="end"/>
-            </w:r>
-          </w:hyperlink>
-        </w:p>
-        <w:p>
-          <w:pPr>
-            <w:pStyle w:val="TDC1"/>
-            <w:tabs>
-              <w:tab w:val="right" w:leader="dot" w:pos="8828"/>
-            </w:tabs>
-            <w:rPr>
-              <w:rFonts w:eastAsiaTheme="minorEastAsia"/>
-              <w:noProof/>
-              <w:lang w:eastAsia="es-CO"/>
-            </w:rPr>
-          </w:pPr>
-          <w:hyperlink w:anchor="_Toc456963401" w:history="1">
-            <w:r>
-              <w:rPr>
-                <w:rStyle w:val="Hipervnculo"/>
-                <w:noProof/>
-              </w:rPr>
-              <w:t>Búsqueda del contenido LO desde el buscador principal del portal</w:t>
-            </w:r>
-            <w:r>
-              <w:rPr>
-                <w:noProof/>
-                <w:webHidden/>
-              </w:rPr>
-              <w:tab/>
-            </w:r>
-            <w:r>
-              <w:rPr>
-                <w:noProof/>
-                <w:webHidden/>
-              </w:rPr>
-              <w:fldChar w:fldCharType="begin"/>
-            </w:r>
-            <w:r>
-              <w:rPr>
-                <w:noProof/>
-                <w:webHidden/>
-              </w:rPr>
-              <w:instrText xml:space="preserve"> PAGEREF _Toc456963401 \h </w:instrText>
-            </w:r>
-            <w:r>
-              <w:rPr>
-                <w:noProof/>
-                <w:webHidden/>
-              </w:rPr>
-            </w:r>
-            <w:r>
-              <w:rPr>
-                <w:noProof/>
-                <w:webHidden/>
-              </w:rPr>
-              <w:fldChar w:fldCharType="separate"/>
-            </w:r>
-            <w:r>
-              <w:rPr>
-                <w:noProof/>
-                <w:webHidden/>
-              </w:rPr>
-              <w:t>12</w:t>
+              <w:t>8</w:t>
             </w:r>
             <w:r>
               <w:rPr>
@@ -618,7 +686,7 @@
       <w:pPr>
         <w:pStyle w:val="Ttulo1"/>
       </w:pPr>
-      <w:bookmarkStart w:id="1" w:name="_Toc456963396"/>
+      <w:bookmarkStart w:id="0" w:name="_Toc459215987"/>
       <w:r>
         <w:lastRenderedPageBreak/>
         <w:t>Taxonomía</w:t>
@@ -626,7 +694,7 @@
       <w:r>
         <w:t>s</w:t>
       </w:r>
-      <w:bookmarkEnd w:id="1"/>
+      <w:bookmarkEnd w:id="0"/>
     </w:p>
     <w:p/>
     <w:p>
@@ -634,7 +702,13 @@
         <w:t>La taxonomía</w:t>
       </w:r>
       <w:r>
-        <w:t xml:space="preserve"> implementada para </w:t>
+        <w:t xml:space="preserve"> </w:t>
+      </w:r>
+      <w:r>
+        <w:t>creada</w:t>
+      </w:r>
+      <w:r>
+        <w:t xml:space="preserve"> para </w:t>
       </w:r>
       <w:r>
         <w:t>este edusitio es</w:t>
@@ -643,7 +717,10 @@
         <w:t xml:space="preserve"> </w:t>
       </w:r>
       <w:r>
-        <w:t>Contenidos Inclusivos.</w:t>
+        <w:t>Sistema Nacional educación terciaria</w:t>
+      </w:r>
+      <w:r>
+        <w:t>.</w:t>
       </w:r>
     </w:p>
     <w:p>
@@ -654,9 +731,9 @@
         </w:rPr>
         <w:drawing>
           <wp:inline distT="0" distB="0" distL="0" distR="0">
-            <wp:extent cx="5610225" cy="2847975"/>
+            <wp:extent cx="5610225" cy="2962275"/>
             <wp:effectExtent l="0" t="0" r="9525" b="9525"/>
-            <wp:docPr id="7" name="Imagen 7"/>
+            <wp:docPr id="3" name="Imagen 3"/>
             <wp:cNvGraphicFramePr>
               <a:graphicFrameLocks xmlns:a="http://schemas.openxmlformats.org/drawingml/2006/main" noChangeAspect="1"/>
             </wp:cNvGraphicFramePr>
@@ -685,7 +762,7 @@
                   <pic:spPr bwMode="auto">
                     <a:xfrm>
                       <a:off x="0" y="0"/>
-                      <a:ext cx="5610225" cy="2847975"/>
+                      <a:ext cx="5610225" cy="2962275"/>
                     </a:xfrm>
                     <a:prstGeom prst="rect">
                       <a:avLst/>
@@ -704,18 +781,30 @@
     </w:p>
     <w:p>
       <w:pPr>
-        <w:jc w:val="center"/>
-      </w:pPr>
-    </w:p>
-    <w:p>
-      <w:pPr>
         <w:jc w:val="both"/>
+      </w:pPr>
+      <w:r>
+        <w:t>En el término padre (</w:t>
+      </w:r>
+      <w:r>
+        <w:t>Sistema Nacional educación terciaria</w:t>
+      </w:r>
+      <w:r>
+        <w:t>) podemos encontrar el contenido de la página principal y el banner que se va a mostrar en todas las páginas.</w:t>
+      </w:r>
+    </w:p>
+    <w:p>
+      <w:pPr>
+        <w:jc w:val="both"/>
         <w:rPr>
           <w:u w:val="single"/>
         </w:rPr>
       </w:pPr>
       <w:r>
-        <w:t>En el término padre (Contenidos Inclusivos) podemos encontrar el contenido de la página principal y el banner que se va a mostrar en todas las páginas.</w:t>
+        <w:t xml:space="preserve">En el término ‘Contenido SNET’ están relacionadas con </w:t>
+      </w:r>
+      <w:r>
+        <w:t>las etapas asociadas para el diseño de las cualificaciones</w:t>
       </w:r>
     </w:p>
     <w:p>
@@ -726,7 +815,10 @@
         <w:t>El término “</w:t>
       </w:r>
       <w:r>
-        <w:t>Noticias Contenidos Inclusivos</w:t>
+        <w:t xml:space="preserve">Noticias </w:t>
+      </w:r>
+      <w:r>
+        <w:t>SNET</w:t>
       </w:r>
       <w:r>
         <w:t>”</w:t>
@@ -752,37 +844,28 @@
         <w:t>“</w:t>
       </w:r>
       <w:r>
-        <w:t>Secciones Contenidos Inclusivos</w:t>
+        <w:t>Secciones SNET</w:t>
       </w:r>
       <w:r>
         <w:t>”</w:t>
       </w:r>
       <w:r>
-        <w:t xml:space="preserve"> van a estar clasificados todo</w:t>
-      </w:r>
-      <w:r>
-        <w:t>s los nodos</w:t>
-      </w:r>
-      <w:r>
-        <w:t xml:space="preserve"> </w:t>
-      </w:r>
-      <w:r>
-        <w:t>d</w:t>
-      </w:r>
-      <w:r>
-        <w:t xml:space="preserve">el contenido de la página, donde </w:t>
-      </w:r>
-      <w:r>
-        <w:t>están los</w:t>
-      </w:r>
-      <w:r>
-        <w:t xml:space="preserve"> textos</w:t>
-      </w:r>
-      <w:r>
-        <w:t>, videos y audios</w:t>
-      </w:r>
-      <w:r>
-        <w:t xml:space="preserve"> relativos a este edusitio</w:t>
+        <w:t xml:space="preserve"> van a estar clasificad</w:t>
+      </w:r>
+      <w:r>
+        <w:t>a</w:t>
+      </w:r>
+      <w:r>
+        <w:t xml:space="preserve">s </w:t>
+      </w:r>
+      <w:r>
+        <w:t>las secciones del edusitio</w:t>
+      </w:r>
+      <w:r>
+        <w:t xml:space="preserve">, </w:t>
+      </w:r>
+      <w:r>
+        <w:t>para acceder a esta información podemos hacerlo desde la barra de menús principal</w:t>
       </w:r>
       <w:r>
         <w:t>.</w:t>
@@ -790,13 +873,175 @@
     </w:p>
     <w:p>
       <w:pPr>
+        <w:jc w:val="both"/>
+      </w:pPr>
+      <w:r>
+        <w:t xml:space="preserve">En el término </w:t>
+      </w:r>
+      <w:r>
+        <w:t>“</w:t>
+      </w:r>
+      <w:r>
+        <w:t>Dimensiones SNET</w:t>
+      </w:r>
+      <w:r>
+        <w:t>”</w:t>
+      </w:r>
+      <w:r>
+        <w:t xml:space="preserve"> van a estar </w:t>
+      </w:r>
+      <w:r>
+        <w:t xml:space="preserve">las categorías de las cualificaciones (desarrollo de software, telecomunicaciones, servicios TI, entre otras). </w:t>
+      </w:r>
+      <w:r>
+        <w:t>E</w:t>
+      </w:r>
+      <w:r>
+        <w:t>stas se pueden observar al dar clic en el botón Catalogo de cualificaciones de la página principal al lado derecho</w:t>
+      </w:r>
+      <w:r>
+        <w:t>.</w:t>
+      </w:r>
+    </w:p>
+    <w:p>
+      <w:pPr>
+        <w:jc w:val="both"/>
+      </w:pPr>
+      <w:r>
+        <w:t xml:space="preserve">En el término </w:t>
+      </w:r>
+      <w:r>
+        <w:t>“</w:t>
+      </w:r>
+      <w:r>
+        <w:t>Footer SNET</w:t>
+      </w:r>
+      <w:r>
+        <w:t>”</w:t>
+      </w:r>
+      <w:r>
+        <w:t xml:space="preserve"> va a aparecer el contenido del pie de página</w:t>
+      </w:r>
+      <w:r>
+        <w:t xml:space="preserve"> del edusitio</w:t>
+      </w:r>
+      <w:r>
+        <w:t>.</w:t>
+      </w:r>
+    </w:p>
+    <w:p>
+      <w:pPr>
         <w:pStyle w:val="Ttulo1"/>
       </w:pPr>
-      <w:bookmarkStart w:id="2" w:name="_Toc456963397"/>
+      <w:bookmarkStart w:id="1" w:name="_Toc459215988"/>
       <w:r>
         <w:t>Tipo de contenido</w:t>
       </w:r>
+      <w:bookmarkEnd w:id="1"/>
+    </w:p>
+    <w:p/>
+    <w:p>
+      <w:pPr>
+        <w:jc w:val="both"/>
+      </w:pPr>
+      <w:r>
+        <w:t xml:space="preserve">Los </w:t>
+      </w:r>
+      <w:r>
+        <w:t>tipo</w:t>
+      </w:r>
+      <w:r>
+        <w:t>s</w:t>
+      </w:r>
+      <w:r>
+        <w:t xml:space="preserve"> de contenido </w:t>
+      </w:r>
+      <w:r>
+        <w:t>utilizados en la implementación del edusitio son</w:t>
+      </w:r>
+      <w:r>
+        <w:t>:</w:t>
+      </w:r>
+    </w:p>
+    <w:p>
+      <w:pPr>
+        <w:pStyle w:val="Ttulo2"/>
+      </w:pPr>
+      <w:bookmarkStart w:id="2" w:name="_Toc453533763"/>
+      <w:bookmarkStart w:id="3" w:name="_Toc459215989"/>
+      <w:r>
+        <w:lastRenderedPageBreak/>
+        <w:t>Nodo Edusitio Portal</w:t>
+      </w:r>
       <w:bookmarkEnd w:id="2"/>
+      <w:bookmarkEnd w:id="3"/>
+    </w:p>
+    <w:p>
+      <w:pPr>
+        <w:jc w:val="both"/>
+      </w:pPr>
+      <w:r>
+        <w:t>Este tipo de contenido fue utilizado en el banner del edusitio, el cuál v</w:t>
+      </w:r>
+      <w:r>
+        <w:t>a a aparecer en tod</w:t>
+      </w:r>
+      <w:r>
+        <w:t>a</w:t>
+      </w:r>
+      <w:r>
+        <w:t>s las páginas.</w:t>
+      </w:r>
+    </w:p>
+    <w:p>
+      <w:pPr>
+        <w:pStyle w:val="Ttulo2"/>
+      </w:pPr>
+      <w:bookmarkStart w:id="4" w:name="_Toc453533764"/>
+      <w:bookmarkStart w:id="5" w:name="_Toc459215990"/>
+      <w:r>
+        <w:t>Nodo Nota</w:t>
+      </w:r>
+      <w:r>
+        <w:t xml:space="preserve"> – Edusitio Portal</w:t>
+      </w:r>
+      <w:bookmarkEnd w:id="4"/>
+      <w:bookmarkEnd w:id="5"/>
+    </w:p>
+    <w:p>
+      <w:pPr>
+        <w:jc w:val="both"/>
+      </w:pPr>
+      <w:r>
+        <w:t xml:space="preserve">Los contenidos de </w:t>
+      </w:r>
+      <w:r>
+        <w:t xml:space="preserve">este </w:t>
+      </w:r>
+      <w:r>
+        <w:t>tipo son donde se guarda</w:t>
+      </w:r>
+      <w:r>
+        <w:t>n</w:t>
+      </w:r>
+      <w:r>
+        <w:t xml:space="preserve"> la información de contenido del Edusitio, ya sean noticias del sitio, contenido de las páginas, tablas, imágenes, videos, etc. </w:t>
+      </w:r>
+      <w:r>
+        <w:t>Fue utilizado para este fin en la mayoría de los nodos del sitio.</w:t>
+      </w:r>
+      <w:bookmarkStart w:id="6" w:name="_GoBack"/>
+      <w:bookmarkEnd w:id="6"/>
+    </w:p>
+    <w:p>
+      <w:pPr>
+        <w:pStyle w:val="Ttulo1"/>
+      </w:pPr>
+      <w:bookmarkStart w:id="7" w:name="_Toc459215991"/>
+      <w:r>
+        <w:t>Menú</w:t>
+      </w:r>
+      <w:bookmarkEnd w:id="7"/>
     </w:p>
     <w:p/>
     <w:p>
@@ -804,110 +1049,29 @@
         <w:jc w:val="both"/>
       </w:pPr>
       <w:r>
-        <w:t xml:space="preserve">Los </w:t>
-      </w:r>
-      <w:r>
-        <w:t>tipo</w:t>
-      </w:r>
-      <w:r>
-        <w:t>s</w:t>
-      </w:r>
-      <w:r>
-        <w:t xml:space="preserve"> de contenido </w:t>
-      </w:r>
-      <w:r>
-        <w:t>utilizados en la implementación del edusitio son</w:t>
-      </w:r>
-      <w:r>
-        <w:t>:</w:t>
-      </w:r>
-    </w:p>
-    <w:p>
-      <w:pPr>
-        <w:pStyle w:val="Ttulo2"/>
-      </w:pPr>
-      <w:bookmarkStart w:id="3" w:name="_Toc453533763"/>
-      <w:r>
-        <w:t>Nodo Edusitio Portal</w:t>
-      </w:r>
-      <w:bookmarkEnd w:id="3"/>
+        <w:t>El menú creado para el edusitio se denomina “</w:t>
+      </w:r>
+      <w:r>
+        <w:t>snet</w:t>
+      </w:r>
+      <w:r>
+        <w:t>”. A continuación, están listadas las opciones y la jerarquía en cómo se organizan los enlaces de este menú.</w:t>
+      </w:r>
     </w:p>
     <w:p>
       <w:pPr>
         <w:jc w:val="both"/>
       </w:pPr>
       <w:r>
-        <w:t>Este tipo de contenido fue utilizado en el banner del edusitio, el cuál v</w:t>
-      </w:r>
-      <w:r>
-        <w:t>a a aparecer en todos las páginas.</w:t>
-      </w:r>
-      <w:r>
-        <w:br w:type="page"/>
-      </w:r>
-    </w:p>
-    <w:p>
-      <w:pPr>
-        <w:pStyle w:val="Ttulo2"/>
-      </w:pPr>
-      <w:bookmarkStart w:id="4" w:name="_Toc453533764"/>
-      <w:r>
-        <w:lastRenderedPageBreak/>
-        <w:t>Nodo Nota</w:t>
-      </w:r>
-      <w:r>
-        <w:t xml:space="preserve"> – Edusitio Portal</w:t>
-      </w:r>
-      <w:bookmarkEnd w:id="4"/>
-    </w:p>
-    <w:p>
-      <w:pPr>
-        <w:jc w:val="both"/>
-      </w:pPr>
-      <w:r>
-        <w:t xml:space="preserve">Los contenidos de </w:t>
-      </w:r>
-      <w:r>
-        <w:t xml:space="preserve">este </w:t>
-      </w:r>
-      <w:r>
-        <w:t xml:space="preserve">tipo son donde se guarda la información de contenido del Edusitio, ya sean noticias del sitio, contenido de las páginas, tablas, imágenes, videos, etc. </w:t>
-      </w:r>
-      <w:r>
-        <w:t>Fue utilizado para este fin en la mayoría de los nodos del sitio.</w:t>
-      </w:r>
-    </w:p>
-    <w:p>
-      <w:pPr>
-        <w:pStyle w:val="Ttulo1"/>
-      </w:pPr>
-      <w:r>
-        <w:t>Menú</w:t>
-      </w:r>
-    </w:p>
-    <w:p/>
-    <w:p>
-      <w:pPr>
-        <w:jc w:val="both"/>
-      </w:pPr>
-      <w:r>
-        <w:t>El menú creado para el edusitio se denomina “Menú principal Contenidos Inclusivos”. A continuación, están listadas las opciones y la jerarquía en cómo se organizan los enlaces de este menú.</w:t>
-      </w:r>
-    </w:p>
-    <w:p>
-      <w:pPr>
-        <w:jc w:val="both"/>
-      </w:pPr>
-      <w:r>
         <w:rPr>
           <w:noProof/>
           <w:lang w:eastAsia="es-CO"/>
         </w:rPr>
         <w:drawing>
-          <wp:inline distT="0" distB="0" distL="0" distR="0">
-            <wp:extent cx="5610225" cy="5410200"/>
-            <wp:effectExtent l="0" t="0" r="9525" b="0"/>
-            <wp:docPr id="20" name="Imagen 20"/>
+          <wp:inline distT="0" distB="0" distL="0" distR="0" wp14:anchorId="788058D3" wp14:editId="2D384813">
+            <wp:extent cx="5612130" cy="3743960"/>
+            <wp:effectExtent l="0" t="0" r="7620" b="8890"/>
+            <wp:docPr id="4" name="Imagen 4"/>
             <wp:cNvGraphicFramePr>
               <a:graphicFrameLocks xmlns:a="http://schemas.openxmlformats.org/drawingml/2006/main" noChangeAspect="1"/>
             </wp:cNvGraphicFramePr>
@@ -915,36 +1079,23 @@
               <a:graphicData uri="http://schemas.openxmlformats.org/drawingml/2006/picture">
                 <pic:pic xmlns:pic="http://schemas.openxmlformats.org/drawingml/2006/picture">
                   <pic:nvPicPr>
-                    <pic:cNvPr id="0" name="Picture 2"/>
-                    <pic:cNvPicPr>
-                      <a:picLocks noChangeAspect="1" noChangeArrowheads="1"/>
-                    </pic:cNvPicPr>
+                    <pic:cNvPr id="1" name=""/>
+                    <pic:cNvPicPr/>
                   </pic:nvPicPr>
                   <pic:blipFill>
-                    <a:blip r:embed="rId10">
-                      <a:extLst>
-                        <a:ext uri="{28A0092B-C50C-407E-A947-70E740481C1C}">
-                          <a14:useLocalDpi xmlns:a14="http://schemas.microsoft.com/office/drawing/2010/main" val="0"/>
-                        </a:ext>
-                      </a:extLst>
-                    </a:blip>
-                    <a:srcRect/>
+                    <a:blip r:embed="rId10"/>
                     <a:stretch>
                       <a:fillRect/>
                     </a:stretch>
                   </pic:blipFill>
-                  <pic:spPr bwMode="auto">
+                  <pic:spPr>
                     <a:xfrm>
                       <a:off x="0" y="0"/>
-                      <a:ext cx="5610225" cy="5410200"/>
+                      <a:ext cx="5612130" cy="3743960"/>
                     </a:xfrm>
                     <a:prstGeom prst="rect">
                       <a:avLst/>
                     </a:prstGeom>
-                    <a:noFill/>
-                    <a:ln>
-                      <a:noFill/>
-                    </a:ln>
                   </pic:spPr>
                 </pic:pic>
               </a:graphicData>
@@ -955,49 +1106,58 @@
     </w:p>
     <w:p>
       <w:pPr>
+        <w:pStyle w:val="Ttulo1"/>
+        <w:rPr>
+          <w:u w:val="single"/>
+        </w:rPr>
+      </w:pPr>
+      <w:bookmarkStart w:id="8" w:name="_Toc459215992"/>
+      <w:r>
+        <w:t>Vista</w:t>
+      </w:r>
+      <w:bookmarkEnd w:id="8"/>
+    </w:p>
+    <w:p>
+      <w:pPr>
         <w:jc w:val="both"/>
       </w:pPr>
     </w:p>
     <w:p>
       <w:pPr>
-        <w:pStyle w:val="Ttulo1"/>
-        <w:rPr>
-          <w:u w:val="single"/>
-        </w:rPr>
-      </w:pPr>
-      <w:bookmarkStart w:id="5" w:name="_Toc456963399"/>
+        <w:jc w:val="both"/>
+      </w:pPr>
+      <w:r>
+        <w:t xml:space="preserve">La vista creada para </w:t>
+      </w:r>
+      <w:r>
+        <w:t>relacionar los nodos del edusitio s</w:t>
+      </w:r>
+      <w:r>
+        <w:t xml:space="preserve">e denomina </w:t>
+      </w:r>
+      <w:r>
+        <w:t>Sistema Nacional Educación Terciaria</w:t>
+      </w:r>
+      <w:r>
+        <w:t xml:space="preserve">. En esta se ha configurado </w:t>
+      </w:r>
+      <w:r>
+        <w:t>todos los paneles de contenido utilizados para visualizar el contenido del edusitio</w:t>
+      </w:r>
+      <w:r>
+        <w:t>.</w:t>
+      </w:r>
+    </w:p>
+    <w:p>
+      <w:pPr>
+        <w:jc w:val="both"/>
+      </w:pPr>
       <w:r>
         <w:lastRenderedPageBreak/>
-        <w:t>Vista</w:t>
-      </w:r>
-      <w:bookmarkEnd w:id="5"/>
-    </w:p>
-    <w:p>
-      <w:pPr>
-        <w:jc w:val="both"/>
-      </w:pPr>
-    </w:p>
-    <w:p>
-      <w:pPr>
-        <w:jc w:val="both"/>
-      </w:pPr>
-      <w:r>
-        <w:t xml:space="preserve">La vista creada para </w:t>
-      </w:r>
-      <w:r>
-        <w:t>relacionar los nodos del edusitio s</w:t>
-      </w:r>
-      <w:r>
-        <w:t xml:space="preserve">e denomina </w:t>
-      </w:r>
-      <w:r>
-        <w:t>Contenidos Inclusivos</w:t>
-      </w:r>
-      <w:r>
-        <w:t xml:space="preserve">. En esta se ha configurado </w:t>
-      </w:r>
-      <w:r>
-        <w:t>todos los paneles de contenido utilizados para visualizar el contenido del edusitio</w:t>
+        <w:t xml:space="preserve">En el panel </w:t>
+      </w:r>
+      <w:r>
+        <w:t>“Banner” se configuraron los filtros y campos necesarios para mostrar el banner del edusitio</w:t>
       </w:r>
       <w:r>
         <w:t>.</w:t>
@@ -1005,20 +1165,6 @@
     </w:p>
     <w:p>
       <w:pPr>
-        <w:jc w:val="both"/>
-      </w:pPr>
-      <w:r>
-        <w:t xml:space="preserve">En el panel </w:t>
-      </w:r>
-      <w:r>
-        <w:t>“Banner” se configuraron los filtros y campos necesarios para mostrar el banner del edusitio</w:t>
-      </w:r>
-      <w:r>
-        <w:t>.</w:t>
-      </w:r>
-    </w:p>
-    <w:p>
-      <w:pPr>
         <w:jc w:val="center"/>
       </w:pPr>
       <w:r>
@@ -1027,8 +1173,8 @@
           <w:lang w:eastAsia="es-CO"/>
         </w:rPr>
         <w:drawing>
-          <wp:inline distT="0" distB="0" distL="0" distR="0" wp14:anchorId="4B0372B0" wp14:editId="4BA28610">
-            <wp:extent cx="4428860" cy="2971800"/>
+          <wp:inline distT="0" distB="0" distL="0" distR="0" wp14:anchorId="6EFA60FC" wp14:editId="0E9D8736">
+            <wp:extent cx="5010345" cy="3505200"/>
             <wp:effectExtent l="0" t="0" r="0" b="0"/>
             <wp:docPr id="1" name="Imagen 1"/>
             <wp:cNvGraphicFramePr>
@@ -1041,27 +1187,20 @@
                     <pic:cNvPr id="1" name=""/>
                     <pic:cNvPicPr/>
                   </pic:nvPicPr>
-                  <pic:blipFill rotWithShape="1">
+                  <pic:blipFill>
                     <a:blip r:embed="rId11"/>
-                    <a:srcRect b="498"/>
-                    <a:stretch/>
+                    <a:stretch>
+                      <a:fillRect/>
+                    </a:stretch>
                   </pic:blipFill>
-                  <pic:spPr bwMode="auto">
+                  <pic:spPr>
                     <a:xfrm>
                       <a:off x="0" y="0"/>
-                      <a:ext cx="4482951" cy="3008095"/>
+                      <a:ext cx="5026327" cy="3516381"/>
                     </a:xfrm>
                     <a:prstGeom prst="rect">
                       <a:avLst/>
                     </a:prstGeom>
-                    <a:ln>
-                      <a:noFill/>
-                    </a:ln>
-                    <a:extLst>
-                      <a:ext uri="{53640926-AAD7-44D8-BBD7-CCE9431645EC}">
-                        <a14:shadowObscured xmlns:a14="http://schemas.microsoft.com/office/drawing/2010/main"/>
-                      </a:ext>
-                    </a:extLst>
                   </pic:spPr>
                 </pic:pic>
               </a:graphicData>
@@ -1101,10 +1240,10 @@
           <w:lang w:eastAsia="es-CO"/>
         </w:rPr>
         <w:drawing>
-          <wp:inline distT="0" distB="0" distL="0" distR="0" wp14:anchorId="0164EF58" wp14:editId="35F6B384">
-            <wp:extent cx="4448144" cy="2962910"/>
-            <wp:effectExtent l="0" t="0" r="0" b="8890"/>
-            <wp:docPr id="23" name="Imagen 23"/>
+          <wp:inline distT="0" distB="0" distL="0" distR="0" wp14:anchorId="65946D07" wp14:editId="509DA5B1">
+            <wp:extent cx="4953000" cy="3469005"/>
+            <wp:effectExtent l="0" t="0" r="0" b="0"/>
+            <wp:docPr id="5" name="Imagen 5"/>
             <wp:cNvGraphicFramePr>
               <a:graphicFrameLocks xmlns:a="http://schemas.openxmlformats.org/drawingml/2006/main" noChangeAspect="1"/>
             </wp:cNvGraphicFramePr>
@@ -1124,7 +1263,7 @@
                   <pic:spPr>
                     <a:xfrm>
                       <a:off x="0" y="0"/>
-                      <a:ext cx="4473267" cy="2979645"/>
+                      <a:ext cx="4969550" cy="3480596"/>
                     </a:xfrm>
                     <a:prstGeom prst="rect">
                       <a:avLst/>
@@ -1186,7 +1325,21 @@
           <w:noProof/>
           <w:lang w:eastAsia="es-CO"/>
         </w:rPr>
-        <w:t>recer el la página principal</w:t>
+        <w:t>recer e</w:t>
+      </w:r>
+      <w:r>
+        <w:rPr>
+          <w:noProof/>
+          <w:lang w:eastAsia="es-CO"/>
+        </w:rPr>
+        <w:t>n</w:t>
+      </w:r>
+      <w:r>
+        <w:rPr>
+          <w:noProof/>
+          <w:lang w:eastAsia="es-CO"/>
+        </w:rPr>
+        <w:t xml:space="preserve"> la página principal</w:t>
       </w:r>
       <w:r>
         <w:rPr>
@@ -1210,10 +1363,10 @@
           <w:lang w:eastAsia="es-CO"/>
         </w:rPr>
         <w:drawing>
-          <wp:inline distT="0" distB="0" distL="0" distR="0" wp14:anchorId="68163659" wp14:editId="6F73CCA2">
-            <wp:extent cx="4935002" cy="3276600"/>
-            <wp:effectExtent l="0" t="0" r="0" b="0"/>
-            <wp:docPr id="24" name="Imagen 24"/>
+          <wp:inline distT="0" distB="0" distL="0" distR="0" wp14:anchorId="3C023ACF" wp14:editId="3D81F30B">
+            <wp:extent cx="4886325" cy="3478147"/>
+            <wp:effectExtent l="0" t="0" r="0" b="8255"/>
+            <wp:docPr id="6" name="Imagen 6"/>
             <wp:cNvGraphicFramePr>
               <a:graphicFrameLocks xmlns:a="http://schemas.openxmlformats.org/drawingml/2006/main" noChangeAspect="1"/>
             </wp:cNvGraphicFramePr>
@@ -1233,7 +1386,7 @@
                   <pic:spPr>
                     <a:xfrm>
                       <a:off x="0" y="0"/>
-                      <a:ext cx="4949022" cy="3285909"/>
+                      <a:ext cx="4909435" cy="3494597"/>
                     </a:xfrm>
                     <a:prstGeom prst="rect">
                       <a:avLst/>
@@ -1259,14 +1412,38 @@
           <w:noProof/>
           <w:lang w:eastAsia="es-CO"/>
         </w:rPr>
-        <w:t xml:space="preserve">El panel “Contenido” muestra </w:t>
-      </w:r>
-      <w:r>
-        <w:rPr>
-          <w:noProof/>
-          <w:lang w:eastAsia="es-CO"/>
-        </w:rPr>
-        <w:t>el contenido de la página, más precisamente el de los nodos que fueron etiquetados como secciones en su taxonomía.</w:t>
+        <w:t>El panel “</w:t>
+      </w:r>
+      <w:r>
+        <w:rPr>
+          <w:noProof/>
+          <w:lang w:eastAsia="es-CO"/>
+        </w:rPr>
+        <w:t>Menú Cualificaciones</w:t>
+      </w:r>
+      <w:r>
+        <w:rPr>
+          <w:noProof/>
+          <w:lang w:eastAsia="es-CO"/>
+        </w:rPr>
+        <w:t xml:space="preserve">” </w:t>
+      </w:r>
+      <w:r>
+        <w:rPr>
+          <w:noProof/>
+          <w:lang w:eastAsia="es-CO"/>
+        </w:rPr>
+        <w:t xml:space="preserve">muestra en un menú </w:t>
+      </w:r>
+      <w:r>
+        <w:t>las categorías de las cualificaciones (desarrollo de software, telecomunicaciones, servicios TI, entre otras)</w:t>
+      </w:r>
+      <w:r>
+        <w:rPr>
+          <w:noProof/>
+          <w:lang w:eastAsia="es-CO"/>
+        </w:rPr>
+        <w:t>.</w:t>
       </w:r>
     </w:p>
     <w:p>
@@ -1283,10 +1460,10 @@
           <w:lang w:eastAsia="es-CO"/>
         </w:rPr>
         <w:drawing>
-          <wp:inline distT="0" distB="0" distL="0" distR="0" wp14:anchorId="227D90B4" wp14:editId="257EEF63">
-            <wp:extent cx="4991304" cy="3466465"/>
-            <wp:effectExtent l="0" t="0" r="0" b="635"/>
-            <wp:docPr id="27" name="Imagen 27"/>
+          <wp:inline distT="0" distB="0" distL="0" distR="0" wp14:anchorId="49842700" wp14:editId="6DD90AE8">
+            <wp:extent cx="4702984" cy="3304540"/>
+            <wp:effectExtent l="0" t="0" r="2540" b="0"/>
+            <wp:docPr id="8" name="Imagen 8"/>
             <wp:cNvGraphicFramePr>
               <a:graphicFrameLocks xmlns:a="http://schemas.openxmlformats.org/drawingml/2006/main" noChangeAspect="1"/>
             </wp:cNvGraphicFramePr>
@@ -1306,7 +1483,7 @@
                   <pic:spPr>
                     <a:xfrm>
                       <a:off x="0" y="0"/>
-                      <a:ext cx="5000660" cy="3472963"/>
+                      <a:ext cx="4727685" cy="3321896"/>
                     </a:xfrm>
                     <a:prstGeom prst="rect">
                       <a:avLst/>
@@ -1321,91 +1498,49 @@
     </w:p>
     <w:p>
       <w:pPr>
-        <w:pStyle w:val="Ttulo1"/>
-      </w:pPr>
-      <w:bookmarkStart w:id="6" w:name="_Toc456963400"/>
-      <w:r>
+        <w:jc w:val="both"/>
+        <w:rPr>
+          <w:noProof/>
+          <w:lang w:eastAsia="es-CO"/>
+        </w:rPr>
+      </w:pPr>
+      <w:r>
+        <w:rPr>
+          <w:noProof/>
+          <w:lang w:eastAsia="es-CO"/>
+        </w:rPr>
         <w:lastRenderedPageBreak/>
-        <w:t>P</w:t>
-      </w:r>
-      <w:r>
-        <w:t>á</w:t>
-      </w:r>
-      <w:r>
-        <w:t>gina</w:t>
-      </w:r>
-      <w:bookmarkEnd w:id="6"/>
-    </w:p>
-    <w:p>
-      <w:pPr>
-        <w:jc w:val="both"/>
-      </w:pPr>
-    </w:p>
-    <w:p>
-      <w:pPr>
-        <w:jc w:val="both"/>
-      </w:pPr>
-      <w:r>
-        <w:t>La página</w:t>
-      </w:r>
-      <w:r>
-        <w:t xml:space="preserve"> creada para agrupar</w:t>
-      </w:r>
-      <w:r>
-        <w:t xml:space="preserve"> los paneles de contenido de las vistas</w:t>
-      </w:r>
-      <w:r>
-        <w:t xml:space="preserve"> cread</w:t>
-      </w:r>
-      <w:r>
-        <w:t>a</w:t>
-      </w:r>
-      <w:r>
-        <w:t xml:space="preserve">s anteriormente, </w:t>
-      </w:r>
-      <w:r>
-        <w:t>contenido personalizado</w:t>
-      </w:r>
-      <w:r>
-        <w:t>,</w:t>
-      </w:r>
-      <w:r>
-        <w:t xml:space="preserve"> scripts </w:t>
-      </w:r>
-      <w:r>
-        <w:t xml:space="preserve">y estilos </w:t>
-      </w:r>
-      <w:r>
-        <w:t xml:space="preserve">referenciados </w:t>
-      </w:r>
-      <w:r>
-        <w:t xml:space="preserve">se denomina Contenidos </w:t>
-      </w:r>
-      <w:r>
-        <w:t>Inclusivos</w:t>
-      </w:r>
-      <w:r>
-        <w:t xml:space="preserve">. </w:t>
-      </w:r>
-      <w:r>
-        <w:t>En esta se configuraron también reglas de visibilidad para cada uno de sus ítems</w:t>
-      </w:r>
-      <w:r>
-        <w:t xml:space="preserve"> si </w:t>
-      </w:r>
-      <w:r>
-        <w:t>esto</w:t>
-      </w:r>
-      <w:r>
-        <w:t>s</w:t>
-      </w:r>
-      <w:r>
-        <w:t xml:space="preserve"> lo requerían.</w:t>
+        <w:t xml:space="preserve">El panel “Contenido” muestra </w:t>
+      </w:r>
+      <w:r>
+        <w:rPr>
+          <w:noProof/>
+          <w:lang w:eastAsia="es-CO"/>
+        </w:rPr>
+        <w:t xml:space="preserve">el contenido de la página, </w:t>
+      </w:r>
+      <w:r>
+        <w:rPr>
+          <w:noProof/>
+          <w:lang w:eastAsia="es-CO"/>
+        </w:rPr>
+        <w:t>como por ejemplo,</w:t>
+      </w:r>
+      <w:r>
+        <w:rPr>
+          <w:noProof/>
+          <w:lang w:eastAsia="es-CO"/>
+        </w:rPr>
+        <w:t xml:space="preserve"> el de los nodos que fueron etiquetados como secciones en su taxonomía.</w:t>
       </w:r>
     </w:p>
     <w:p>
       <w:pPr>
         <w:jc w:val="center"/>
+        <w:rPr>
+          <w:noProof/>
+          <w:lang w:eastAsia="es-CO"/>
+        </w:rPr>
       </w:pPr>
       <w:r>
         <w:rPr>
@@ -1413,10 +1548,10 @@
           <w:lang w:eastAsia="es-CO"/>
         </w:rPr>
         <w:drawing>
-          <wp:inline distT="0" distB="0" distL="0" distR="0" wp14:anchorId="106B6CB7" wp14:editId="348897E7">
-            <wp:extent cx="5400907" cy="5358130"/>
-            <wp:effectExtent l="0" t="0" r="9525" b="0"/>
-            <wp:docPr id="28" name="Imagen 28"/>
+          <wp:inline distT="0" distB="0" distL="0" distR="0" wp14:anchorId="2EE09D02" wp14:editId="392D0D7D">
+            <wp:extent cx="4867275" cy="3516355"/>
+            <wp:effectExtent l="0" t="0" r="0" b="8255"/>
+            <wp:docPr id="9" name="Imagen 9"/>
             <wp:cNvGraphicFramePr>
               <a:graphicFrameLocks xmlns:a="http://schemas.openxmlformats.org/drawingml/2006/main" noChangeAspect="1"/>
             </wp:cNvGraphicFramePr>
@@ -1436,7 +1571,7 @@
                   <pic:spPr>
                     <a:xfrm>
                       <a:off x="0" y="0"/>
-                      <a:ext cx="5404085" cy="5361283"/>
+                      <a:ext cx="4890487" cy="3533125"/>
                     </a:xfrm>
                     <a:prstGeom prst="rect">
                       <a:avLst/>
@@ -1452,59 +1587,167 @@
     <w:p>
       <w:pPr>
         <w:jc w:val="both"/>
-      </w:pPr>
-      <w:r>
-        <w:t xml:space="preserve">La página </w:t>
-      </w:r>
-      <w:r>
-        <w:t xml:space="preserve">principal </w:t>
-      </w:r>
-      <w:r>
-        <w:t xml:space="preserve">se encuentra disponible en </w:t>
-      </w:r>
-      <w:hyperlink r:id="rId16" w:history="1">
-        <w:r>
-          <w:rPr>
-            <w:rStyle w:val="Hipervnculo"/>
-            <w:i/>
-          </w:rPr>
-          <w:t>http://aprende.colombiaaprende.edu.co/es/contenidosinclusivos</w:t>
-        </w:r>
-      </w:hyperlink>
-      <w:r>
-        <w:rPr>
-          <w:i/>
-        </w:rPr>
-        <w:t xml:space="preserve">, </w:t>
-      </w:r>
-      <w:r>
-        <w:t xml:space="preserve">la página se compone </w:t>
-      </w:r>
-      <w:r>
-        <w:t xml:space="preserve">de un banner, un slider de imágenes, un menú, una barra lateral derecha y una vista izquierda en la cual se mostraran los contenidos según </w:t>
-      </w:r>
-      <w:r>
-        <w:t>el enlace seleccionado</w:t>
-      </w:r>
-      <w:r>
-        <w:t>.</w:t>
+        <w:rPr>
+          <w:noProof/>
+          <w:lang w:eastAsia="es-CO"/>
+        </w:rPr>
+      </w:pPr>
+      <w:r>
+        <w:rPr>
+          <w:noProof/>
+          <w:lang w:eastAsia="es-CO"/>
+        </w:rPr>
+        <w:t>El panel “Footer” muestra el contenido del pie de página del edusitio.</w:t>
       </w:r>
     </w:p>
     <w:p>
       <w:pPr>
         <w:jc w:val="center"/>
-      </w:pPr>
-      <w:r>
-        <w:rPr>
-          <w:noProof/>
-          <w:lang w:eastAsia="es-CO"/>
-        </w:rPr>
+        <w:rPr>
+          <w:noProof/>
+          <w:lang w:eastAsia="es-CO"/>
+        </w:rPr>
+      </w:pPr>
+      <w:r>
+        <w:rPr>
+          <w:noProof/>
+          <w:lang w:eastAsia="es-CO"/>
+        </w:rPr>
+        <w:drawing>
+          <wp:inline distT="0" distB="0" distL="0" distR="0" wp14:anchorId="0463D8D7" wp14:editId="1DFE895E">
+            <wp:extent cx="4859488" cy="3423856"/>
+            <wp:effectExtent l="0" t="0" r="0" b="5715"/>
+            <wp:docPr id="12" name="Imagen 12"/>
+            <wp:cNvGraphicFramePr>
+              <a:graphicFrameLocks xmlns:a="http://schemas.openxmlformats.org/drawingml/2006/main" noChangeAspect="1"/>
+            </wp:cNvGraphicFramePr>
+            <a:graphic xmlns:a="http://schemas.openxmlformats.org/drawingml/2006/main">
+              <a:graphicData uri="http://schemas.openxmlformats.org/drawingml/2006/picture">
+                <pic:pic xmlns:pic="http://schemas.openxmlformats.org/drawingml/2006/picture">
+                  <pic:nvPicPr>
+                    <pic:cNvPr id="1" name=""/>
+                    <pic:cNvPicPr/>
+                  </pic:nvPicPr>
+                  <pic:blipFill>
+                    <a:blip r:embed="rId16"/>
+                    <a:stretch>
+                      <a:fillRect/>
+                    </a:stretch>
+                  </pic:blipFill>
+                  <pic:spPr>
+                    <a:xfrm>
+                      <a:off x="0" y="0"/>
+                      <a:ext cx="4884584" cy="3441538"/>
+                    </a:xfrm>
+                    <a:prstGeom prst="rect">
+                      <a:avLst/>
+                    </a:prstGeom>
+                  </pic:spPr>
+                </pic:pic>
+              </a:graphicData>
+            </a:graphic>
+          </wp:inline>
+        </w:drawing>
+      </w:r>
+    </w:p>
+    <w:p>
+      <w:pPr>
+        <w:pStyle w:val="Ttulo1"/>
+      </w:pPr>
+      <w:bookmarkStart w:id="9" w:name="_Toc459215993"/>
+      <w:r>
         <w:lastRenderedPageBreak/>
+        <w:t>P</w:t>
+      </w:r>
+      <w:r>
+        <w:t>á</w:t>
+      </w:r>
+      <w:r>
+        <w:t>gina</w:t>
+      </w:r>
+      <w:bookmarkEnd w:id="9"/>
+    </w:p>
+    <w:p>
+      <w:pPr>
+        <w:jc w:val="both"/>
+      </w:pPr>
+    </w:p>
+    <w:p>
+      <w:pPr>
+        <w:jc w:val="both"/>
+      </w:pPr>
+      <w:r>
+        <w:t>La página</w:t>
+      </w:r>
+      <w:r>
+        <w:t xml:space="preserve"> creada para agrupar</w:t>
+      </w:r>
+      <w:r>
+        <w:t xml:space="preserve"> los paneles de contenido de las vistas</w:t>
+      </w:r>
+      <w:r>
+        <w:t xml:space="preserve"> cread</w:t>
+      </w:r>
+      <w:r>
+        <w:t>a</w:t>
+      </w:r>
+      <w:r>
+        <w:t xml:space="preserve">s anteriormente, </w:t>
+      </w:r>
+      <w:r>
+        <w:t>contenido personalizado</w:t>
+      </w:r>
+      <w:r>
+        <w:t>,</w:t>
+      </w:r>
+      <w:r>
+        <w:t xml:space="preserve"> scripts </w:t>
+      </w:r>
+      <w:r>
+        <w:t xml:space="preserve">y estilos </w:t>
+      </w:r>
+      <w:r>
+        <w:t xml:space="preserve">referenciados </w:t>
+      </w:r>
+      <w:r>
+        <w:t xml:space="preserve">se denomina </w:t>
+      </w:r>
+      <w:r>
+        <w:t>Sistema Nacional Educación Terciaria</w:t>
+      </w:r>
+      <w:r>
+        <w:t xml:space="preserve">. </w:t>
+      </w:r>
+      <w:r>
+        <w:t>En esta se configuraron también reglas de visibilidad para cada uno de sus ítems</w:t>
+      </w:r>
+      <w:r>
+        <w:t xml:space="preserve"> si </w:t>
+      </w:r>
+      <w:r>
+        <w:t>esto</w:t>
+      </w:r>
+      <w:r>
+        <w:t>s</w:t>
+      </w:r>
+      <w:r>
+        <w:t xml:space="preserve"> lo requerían.</w:t>
+      </w:r>
+    </w:p>
+    <w:p>
+      <w:pPr>
+        <w:jc w:val="center"/>
+      </w:pPr>
+      <w:r>
+        <w:rPr>
+          <w:noProof/>
+          <w:lang w:eastAsia="es-CO"/>
+        </w:rPr>
         <w:drawing>
-          <wp:inline distT="0" distB="0" distL="0" distR="0" wp14:anchorId="5B91DDEE" wp14:editId="5026CB5B">
-            <wp:extent cx="4975897" cy="3714750"/>
-            <wp:effectExtent l="0" t="0" r="0" b="0"/>
-            <wp:docPr id="29" name="Imagen 29"/>
+          <wp:inline distT="0" distB="0" distL="0" distR="0" wp14:anchorId="20ED3466" wp14:editId="38176807">
+            <wp:extent cx="5710532" cy="4495800"/>
+            <wp:effectExtent l="0" t="0" r="5080" b="0"/>
+            <wp:docPr id="14" name="Imagen 14"/>
             <wp:cNvGraphicFramePr>
               <a:graphicFrameLocks xmlns:a="http://schemas.openxmlformats.org/drawingml/2006/main" noChangeAspect="1"/>
             </wp:cNvGraphicFramePr>
@@ -1524,7 +1767,7 @@
                   <pic:spPr>
                     <a:xfrm>
                       <a:off x="0" y="0"/>
-                      <a:ext cx="4995976" cy="3729740"/>
+                      <a:ext cx="5711883" cy="4496864"/>
                     </a:xfrm>
                     <a:prstGeom prst="rect">
                       <a:avLst/>
@@ -1539,18 +1782,106 @@
     </w:p>
     <w:p>
       <w:pPr>
+        <w:jc w:val="both"/>
+      </w:pPr>
+      <w:r>
+        <w:t xml:space="preserve">La página </w:t>
+      </w:r>
+      <w:r>
+        <w:t xml:space="preserve">principal </w:t>
+      </w:r>
+      <w:r>
+        <w:t xml:space="preserve">se encuentra disponible en </w:t>
+      </w:r>
+      <w:hyperlink r:id="rId18" w:history="1">
+        <w:r>
+          <w:rPr>
+            <w:rStyle w:val="Hipervnculo"/>
+            <w:i/>
+          </w:rPr>
+          <w:t>http://aprende.colombiaaprende.edu.co/es/snet/</w:t>
+        </w:r>
+      </w:hyperlink>
+      <w:r>
+        <w:rPr>
+          <w:i/>
+        </w:rPr>
+        <w:t xml:space="preserve">, </w:t>
+      </w:r>
+      <w:r>
+        <w:t xml:space="preserve">la página se compone </w:t>
+      </w:r>
+      <w:r>
+        <w:t xml:space="preserve">de un banner, </w:t>
+      </w:r>
+      <w:r>
+        <w:t xml:space="preserve">un menú, </w:t>
+      </w:r>
+      <w:r>
+        <w:t xml:space="preserve">un slider de imágenes, una barra lateral derecha y una vista </w:t>
+      </w:r>
+      <w:r>
+        <w:t xml:space="preserve">donde </w:t>
+      </w:r>
+      <w:r>
+        <w:t>se mostrar</w:t>
+      </w:r>
+      <w:r>
+        <w:t>á</w:t>
+      </w:r>
+      <w:r>
+        <w:t xml:space="preserve">n los contenidos según </w:t>
+      </w:r>
+      <w:r>
+        <w:t>el enlace seleccionado</w:t>
+      </w:r>
+      <w:r>
+        <w:t>.</w:t>
+      </w:r>
+    </w:p>
+    <w:p>
+      <w:pPr>
         <w:jc w:val="center"/>
-      </w:pPr>
-      <w:r>
-        <w:rPr>
-          <w:noProof/>
-          <w:lang w:eastAsia="es-CO"/>
-        </w:rPr>
+        <w:rPr>
+          <w:noProof/>
+          <w:lang w:eastAsia="es-CO"/>
+        </w:rPr>
+      </w:pPr>
+    </w:p>
+    <w:p>
+      <w:pPr>
+        <w:jc w:val="center"/>
+        <w:rPr>
+          <w:noProof/>
+          <w:lang w:eastAsia="es-CO"/>
+        </w:rPr>
+      </w:pPr>
+    </w:p>
+    <w:p>
+      <w:pPr>
+        <w:jc w:val="center"/>
+      </w:pPr>
+    </w:p>
+    <w:p>
+      <w:pPr>
+        <w:jc w:val="center"/>
+      </w:pPr>
+    </w:p>
+    <w:p>
+      <w:pPr>
+        <w:jc w:val="center"/>
+      </w:pPr>
+      <w:r>
+        <w:rPr>
+          <w:noProof/>
+          <w:lang w:eastAsia="es-CO"/>
+        </w:rPr>
+        <w:lastRenderedPageBreak/>
         <w:drawing>
-          <wp:inline distT="0" distB="0" distL="0" distR="0" wp14:anchorId="3CD57F3C" wp14:editId="03DE7D9E">
-            <wp:extent cx="5056774" cy="4016582"/>
-            <wp:effectExtent l="0" t="0" r="0" b="3175"/>
-            <wp:docPr id="2" name="Imagen 2"/>
+          <wp:inline distT="0" distB="0" distL="0" distR="0" wp14:anchorId="6D0D7A8A" wp14:editId="13FCA313">
+            <wp:extent cx="4935333" cy="3676650"/>
+            <wp:effectExtent l="0" t="0" r="0" b="0"/>
+            <wp:docPr id="16" name="Imagen 16"/>
             <wp:cNvGraphicFramePr>
               <a:graphicFrameLocks xmlns:a="http://schemas.openxmlformats.org/drawingml/2006/main" noChangeAspect="1"/>
             </wp:cNvGraphicFramePr>
@@ -1562,7 +1893,7 @@
                     <pic:cNvPicPr/>
                   </pic:nvPicPr>
                   <pic:blipFill>
-                    <a:blip r:embed="rId18"/>
+                    <a:blip r:embed="rId19"/>
                     <a:stretch>
                       <a:fillRect/>
                     </a:stretch>
@@ -1570,7 +1901,7 @@
                   <pic:spPr>
                     <a:xfrm>
                       <a:off x="0" y="0"/>
-                      <a:ext cx="5085835" cy="4039665"/>
+                      <a:ext cx="4948137" cy="3686189"/>
                     </a:xfrm>
                     <a:prstGeom prst="rect">
                       <a:avLst/>
@@ -1583,9 +1914,60 @@
         </w:drawing>
       </w:r>
     </w:p>
+    <w:p>
+      <w:pPr>
+        <w:jc w:val="center"/>
+      </w:pPr>
+    </w:p>
+    <w:p>
+      <w:pPr>
+        <w:jc w:val="center"/>
+      </w:pPr>
+      <w:r>
+        <w:rPr>
+          <w:noProof/>
+          <w:lang w:eastAsia="es-CO"/>
+        </w:rPr>
+        <w:drawing>
+          <wp:inline distT="0" distB="0" distL="0" distR="0" wp14:anchorId="7477E132" wp14:editId="6754E051">
+            <wp:extent cx="4933950" cy="3761593"/>
+            <wp:effectExtent l="0" t="0" r="0" b="0"/>
+            <wp:docPr id="17" name="Imagen 17"/>
+            <wp:cNvGraphicFramePr>
+              <a:graphicFrameLocks xmlns:a="http://schemas.openxmlformats.org/drawingml/2006/main" noChangeAspect="1"/>
+            </wp:cNvGraphicFramePr>
+            <a:graphic xmlns:a="http://schemas.openxmlformats.org/drawingml/2006/main">
+              <a:graphicData uri="http://schemas.openxmlformats.org/drawingml/2006/picture">
+                <pic:pic xmlns:pic="http://schemas.openxmlformats.org/drawingml/2006/picture">
+                  <pic:nvPicPr>
+                    <pic:cNvPr id="1" name=""/>
+                    <pic:cNvPicPr/>
+                  </pic:nvPicPr>
+                  <pic:blipFill>
+                    <a:blip r:embed="rId20"/>
+                    <a:stretch>
+                      <a:fillRect/>
+                    </a:stretch>
+                  </pic:blipFill>
+                  <pic:spPr>
+                    <a:xfrm>
+                      <a:off x="0" y="0"/>
+                      <a:ext cx="4951786" cy="3775191"/>
+                    </a:xfrm>
+                    <a:prstGeom prst="rect">
+                      <a:avLst/>
+                    </a:prstGeom>
+                  </pic:spPr>
+                </pic:pic>
+              </a:graphicData>
+            </a:graphic>
+          </wp:inline>
+        </w:drawing>
+      </w:r>
+    </w:p>
     <w:sectPr>
-      <w:headerReference w:type="default" r:id="rId19"/>
-      <w:footerReference w:type="default" r:id="rId20"/>
+      <w:headerReference w:type="default" r:id="rId21"/>
+      <w:footerReference w:type="default" r:id="rId22"/>
       <w:pgSz w:w="12240" w:h="15840"/>
       <w:pgMar w:top="1417" w:right="1701" w:bottom="1417" w:left="1701" w:header="708" w:footer="708" w:gutter="0"/>
       <w:cols w:space="708"/>
@@ -2774,7 +3156,7 @@
   <w:style w:type="paragraph" w:default="1" w:styleId="Normal">
     <w:name w:val="Normal"/>
     <w:qFormat/>
-    <w:rsid w:val="008C546D"/>
+    <w:rsid w:val="00A94BBE"/>
   </w:style>
   <w:style w:type="paragraph" w:styleId="Ttulo1">
     <w:name w:val="heading 1"/>
@@ -3060,6 +3442,18 @@
       </w:tblBorders>
     </w:tblPr>
   </w:style>
+  <w:style w:type="character" w:styleId="Hipervnculovisitado">
+    <w:name w:val="FollowedHyperlink"/>
+    <w:basedOn w:val="Fuentedeprrafopredeter"/>
+    <w:uiPriority w:val="99"/>
+    <w:semiHidden/>
+    <w:unhideWhenUsed/>
+    <w:rsid w:val="004D463E"/>
+    <w:rPr>
+      <w:color w:val="954F72" w:themeColor="followedHyperlink"/>
+      <w:u w:val="single"/>
+    </w:rPr>
+  </w:style>
 </w:styles>
 </file>
 
@@ -3329,7 +3723,7 @@
 </file>
 
 <file path=customXml/itemProps1.xml><?xml version="1.0" encoding="utf-8"?>
-<ds:datastoreItem xmlns:ds="http://schemas.openxmlformats.org/officeDocument/2006/customXml" ds:itemID="{E958A221-3282-4088-8DFC-8FE0C95EEE2C}">
+<ds:datastoreItem xmlns:ds="http://schemas.openxmlformats.org/officeDocument/2006/customXml" ds:itemID="{22B2922F-D3EE-4B32-9560-E07267584903}">
   <ds:schemaRefs>
     <ds:schemaRef ds:uri="http://schemas.openxmlformats.org/officeDocument/2006/bibliography"/>
   </ds:schemaRefs>

</xml_diff>